<commit_message>
Events du menu done
</commit_message>
<xml_diff>
--- a/Livrable0.docx
+++ b/Livrable0.docx
@@ -814,8 +814,6 @@
               </w:rPr>
               <w:t>MySQL</w:t>
             </w:r>
-            <w:bookmarkStart w:id="0" w:name="_GoBack"/>
-            <w:bookmarkEnd w:id="0"/>
           </w:p>
         </w:tc>
       </w:tr>
@@ -1838,7 +1836,6 @@
                 <w:sz w:val="20"/>
                 <w:szCs w:val="20"/>
               </w:rPr>
-              <w:lastRenderedPageBreak/>
               <w:t>E</w:t>
             </w:r>
           </w:p>
@@ -3172,14 +3169,7 @@
                 <w:sz w:val="20"/>
                 <w:szCs w:val="20"/>
               </w:rPr>
-              <w:t xml:space="preserve">onstruire </w:t>
-            </w:r>
-            <w:r>
-              <w:rPr>
-                <w:sz w:val="20"/>
-                <w:szCs w:val="20"/>
-              </w:rPr>
-              <w:t>la page de menu</w:t>
+              <w:t>onstruire la page de menu</w:t>
             </w:r>
           </w:p>
           <w:p>
@@ -3245,14 +3235,7 @@
                 <w:sz w:val="20"/>
                 <w:szCs w:val="20"/>
               </w:rPr>
-              <w:t xml:space="preserve">onstruire </w:t>
-            </w:r>
-            <w:r>
-              <w:rPr>
-                <w:sz w:val="20"/>
-                <w:szCs w:val="20"/>
-              </w:rPr>
-              <w:t>la page de gestion des artiste</w:t>
+              <w:t>onstruire la page de gestion des artiste</w:t>
             </w:r>
             <w:r>
               <w:rPr>
@@ -3332,14 +3315,7 @@
                 <w:sz w:val="20"/>
                 <w:szCs w:val="20"/>
               </w:rPr>
-              <w:t xml:space="preserve">onstruire </w:t>
-            </w:r>
-            <w:r>
-              <w:rPr>
-                <w:sz w:val="20"/>
-                <w:szCs w:val="20"/>
-              </w:rPr>
-              <w:t>la page de gestion des albums</w:t>
+              <w:t>onstruire la page de gestion des albums</w:t>
             </w:r>
           </w:p>
           <w:p>
@@ -3683,21 +3659,14 @@
                 <w:sz w:val="20"/>
                 <w:szCs w:val="20"/>
               </w:rPr>
-              <w:t xml:space="preserve">Les </w:t>
-            </w:r>
-            <w:r>
-              <w:rPr>
-                <w:sz w:val="20"/>
-                <w:szCs w:val="20"/>
-              </w:rPr>
-              <w:t xml:space="preserve">évènements </w:t>
-            </w:r>
-            <w:r>
-              <w:rPr>
-                <w:sz w:val="20"/>
-                <w:szCs w:val="20"/>
-              </w:rPr>
-              <w:t>de la page de gestion des artistes</w:t>
+              <w:t xml:space="preserve">Les évènements de la page de gestion des </w:t>
+            </w:r>
+            <w:r>
+              <w:rPr>
+                <w:sz w:val="20"/>
+                <w:szCs w:val="20"/>
+              </w:rPr>
+              <w:t>albums</w:t>
             </w:r>
           </w:p>
           <w:p>
@@ -3871,7 +3840,6 @@
           <w:sz w:val="24"/>
           <w:szCs w:val="24"/>
         </w:rPr>
-        <w:lastRenderedPageBreak/>
         <w:t>Le modèle logique de la base de données</w:t>
       </w:r>
     </w:p>
@@ -4240,7 +4208,7 @@
         </mc:Choice>
         <mc:Fallback>
           <w:pict>
-            <v:shapetype w14:anchorId="4BF91377" id="_x0000_t32" coordsize="21600,21600" o:spt="32" o:oned="t" path="m,l21600,21600e" filled="f">
+            <v:shapetype w14:anchorId="51DDF71F" id="_x0000_t32" coordsize="21600,21600" o:spt="32" o:oned="t" path="m,l21600,21600e" filled="f">
               <v:path arrowok="t" fillok="f" o:connecttype="none"/>
               <o:lock v:ext="edit" shapetype="t"/>
             </v:shapetype>
@@ -6021,6 +5989,7 @@
     <w:lsdException w:name="Strong" w:qFormat="1"/>
     <w:lsdException w:name="Emphasis" w:qFormat="1"/>
     <w:lsdException w:name="HTML Preformatted" w:semiHidden="1" w:unhideWhenUsed="1"/>
+    <w:lsdException w:name="Normal Table" w:semiHidden="1" w:unhideWhenUsed="1"/>
     <w:lsdException w:name="No List" w:semiHidden="1" w:unhideWhenUsed="1"/>
     <w:lsdException w:name="Outline List 1" w:semiHidden="1" w:unhideWhenUsed="1"/>
     <w:lsdException w:name="Outline List 2" w:semiHidden="1" w:unhideWhenUsed="1"/>
@@ -6063,8 +6032,10 @@
     <w:lsdException w:name="Table Elegant" w:semiHidden="1" w:unhideWhenUsed="1"/>
     <w:lsdException w:name="Table Professional" w:semiHidden="1" w:unhideWhenUsed="1"/>
     <w:lsdException w:name="Table Subtle 1" w:semiHidden="1" w:unhideWhenUsed="1"/>
+    <w:lsdException w:name="Table Subtle 2" w:semiHidden="1" w:unhideWhenUsed="1"/>
     <w:lsdException w:name="Table Web 1" w:semiHidden="1" w:unhideWhenUsed="1"/>
     <w:lsdException w:name="Table Web 2" w:semiHidden="1" w:unhideWhenUsed="1"/>
+    <w:lsdException w:name="Table Web 3" w:semiHidden="1" w:unhideWhenUsed="1"/>
     <w:lsdException w:name="Table Theme" w:semiHidden="1" w:unhideWhenUsed="1"/>
     <w:lsdException w:name="Placeholder Text" w:semiHidden="1" w:uiPriority="99"/>
     <w:lsdException w:name="No Spacing" w:uiPriority="1" w:qFormat="1"/>
@@ -6852,7 +6823,7 @@
 </file>
 
 <file path=customXml/itemProps1.xml><?xml version="1.0" encoding="utf-8"?>
-<ds:datastoreItem xmlns:ds="http://schemas.openxmlformats.org/officeDocument/2006/customXml" ds:itemID="{402D85C0-1479-43A1-A390-893D5C506028}">
+<ds:datastoreItem xmlns:ds="http://schemas.openxmlformats.org/officeDocument/2006/customXml" ds:itemID="{1B7126FD-2414-44D2-A78C-8D144FEDF508}">
   <ds:schemaRefs>
     <ds:schemaRef ds:uri="http://schemas.openxmlformats.org/officeDocument/2006/bibliography"/>
   </ds:schemaRefs>

</xml_diff>